<commit_message>
update the date of doc
</commit_message>
<xml_diff>
--- a/Documentation/Dream House Project Development Document.docx
+++ b/Documentation/Dream House Project Development Document.docx
@@ -103,23 +103,13 @@
         </w:rPr>
         <w:t xml:space="preserve">Professor: </w:t>
       </w:r>
-      <w:proofErr w:type="spellStart"/>
       <w:r>
         <w:rPr>
           <w:rFonts w:ascii="Times New Roman" w:hAnsi="Times New Roman" w:cs="Times New Roman"/>
           <w:sz w:val="32"/>
           <w:szCs w:val="32"/>
         </w:rPr>
-        <w:t>Hao</w:t>
-      </w:r>
-      <w:proofErr w:type="spellEnd"/>
-      <w:r>
-        <w:rPr>
-          <w:rFonts w:ascii="Times New Roman" w:hAnsi="Times New Roman" w:cs="Times New Roman"/>
-          <w:sz w:val="32"/>
-          <w:szCs w:val="32"/>
-        </w:rPr>
-        <w:t xml:space="preserve"> Lac </w:t>
+        <w:t xml:space="preserve">Hao Lac </w:t>
       </w:r>
     </w:p>
     <w:p>
@@ -149,18 +139,8 @@
           <w:sz w:val="32"/>
           <w:szCs w:val="32"/>
         </w:rPr>
-        <w:t xml:space="preserve">Jake </w:t>
+        <w:t>Jake Nesovic</w:t>
       </w:r>
-      <w:proofErr w:type="spellStart"/>
-      <w:r>
-        <w:rPr>
-          <w:rFonts w:ascii="Times New Roman" w:hAnsi="Times New Roman" w:cs="Times New Roman"/>
-          <w:sz w:val="32"/>
-          <w:szCs w:val="32"/>
-        </w:rPr>
-        <w:t>Nesovic</w:t>
-      </w:r>
-      <w:proofErr w:type="spellEnd"/>
     </w:p>
     <w:p>
       <w:pPr>
@@ -329,34 +309,14 @@
                 <w:szCs w:val="32"/>
               </w:rPr>
             </w:pPr>
-            <w:proofErr w:type="spellStart"/>
             <w:r>
               <w:rPr>
                 <w:rFonts w:ascii="Times New Roman" w:hAnsi="Times New Roman" w:cs="Times New Roman"/>
                 <w:sz w:val="32"/>
                 <w:szCs w:val="32"/>
               </w:rPr>
-              <w:t>Abhishek</w:t>
-            </w:r>
-            <w:proofErr w:type="spellEnd"/>
-            <w:r>
-              <w:rPr>
-                <w:rFonts w:ascii="Times New Roman" w:hAnsi="Times New Roman" w:cs="Times New Roman"/>
-                <w:sz w:val="32"/>
-                <w:szCs w:val="32"/>
-              </w:rPr>
-              <w:t xml:space="preserve"> </w:t>
-            </w:r>
-            <w:proofErr w:type="spellStart"/>
-            <w:r>
-              <w:rPr>
-                <w:rFonts w:ascii="Times New Roman" w:hAnsi="Times New Roman" w:cs="Times New Roman"/>
-                <w:sz w:val="32"/>
-                <w:szCs w:val="32"/>
-              </w:rPr>
-              <w:t>Mekwan</w:t>
-            </w:r>
-            <w:proofErr w:type="spellEnd"/>
+              <w:t>Abhishek Mekwan</w:t>
+            </w:r>
           </w:p>
         </w:tc>
         <w:tc>
@@ -437,34 +397,14 @@
                 <w:szCs w:val="32"/>
               </w:rPr>
             </w:pPr>
-            <w:proofErr w:type="spellStart"/>
             <w:r>
               <w:rPr>
                 <w:rFonts w:ascii="Times New Roman" w:hAnsi="Times New Roman" w:cs="Times New Roman"/>
                 <w:sz w:val="32"/>
                 <w:szCs w:val="32"/>
               </w:rPr>
-              <w:t>Gowtham</w:t>
-            </w:r>
-            <w:proofErr w:type="spellEnd"/>
-            <w:r>
-              <w:rPr>
-                <w:rFonts w:ascii="Times New Roman" w:hAnsi="Times New Roman" w:cs="Times New Roman"/>
-                <w:sz w:val="32"/>
-                <w:szCs w:val="32"/>
-              </w:rPr>
-              <w:t xml:space="preserve"> </w:t>
-            </w:r>
-            <w:proofErr w:type="spellStart"/>
-            <w:r>
-              <w:rPr>
-                <w:rFonts w:ascii="Times New Roman" w:hAnsi="Times New Roman" w:cs="Times New Roman"/>
-                <w:sz w:val="32"/>
-                <w:szCs w:val="32"/>
-              </w:rPr>
-              <w:t>Pinnaka</w:t>
-            </w:r>
-            <w:proofErr w:type="spellEnd"/>
+              <w:t>Gowtham Pinnaka</w:t>
+            </w:r>
           </w:p>
         </w:tc>
         <w:tc>
@@ -554,36 +494,8 @@
                 <w:sz w:val="32"/>
                 <w:szCs w:val="32"/>
               </w:rPr>
-              <w:t xml:space="preserve">Mohammed </w:t>
-            </w:r>
-            <w:proofErr w:type="spellStart"/>
-            <w:r>
-              <w:rPr>
-                <w:rFonts w:ascii="Times New Roman" w:hAnsi="Times New Roman" w:cs="Times New Roman"/>
-                <w:sz w:val="32"/>
-                <w:szCs w:val="32"/>
-              </w:rPr>
-              <w:t>Ekram</w:t>
-            </w:r>
-            <w:proofErr w:type="spellEnd"/>
-            <w:r>
-              <w:rPr>
-                <w:rFonts w:ascii="Times New Roman" w:hAnsi="Times New Roman" w:cs="Times New Roman"/>
-                <w:sz w:val="32"/>
-                <w:szCs w:val="32"/>
-              </w:rPr>
-              <w:t xml:space="preserve"> </w:t>
-            </w:r>
-            <w:proofErr w:type="spellStart"/>
-            <w:r>
-              <w:rPr>
-                <w:rFonts w:ascii="Times New Roman" w:hAnsi="Times New Roman" w:cs="Times New Roman"/>
-                <w:sz w:val="32"/>
-                <w:szCs w:val="32"/>
-              </w:rPr>
-              <w:t>Ullah</w:t>
-            </w:r>
-            <w:proofErr w:type="spellEnd"/>
+              <w:t>Mohammed Ekram Ullah</w:t>
+            </w:r>
           </w:p>
         </w:tc>
         <w:tc>
@@ -755,34 +667,14 @@
                 <w:szCs w:val="32"/>
               </w:rPr>
             </w:pPr>
-            <w:proofErr w:type="spellStart"/>
             <w:r>
               <w:rPr>
                 <w:rFonts w:ascii="Times New Roman" w:hAnsi="Times New Roman" w:cs="Times New Roman"/>
                 <w:sz w:val="32"/>
                 <w:szCs w:val="32"/>
               </w:rPr>
-              <w:t>Santhalingam</w:t>
-            </w:r>
-            <w:proofErr w:type="spellEnd"/>
-            <w:r>
-              <w:rPr>
-                <w:rFonts w:ascii="Times New Roman" w:hAnsi="Times New Roman" w:cs="Times New Roman"/>
-                <w:sz w:val="32"/>
-                <w:szCs w:val="32"/>
-              </w:rPr>
-              <w:t xml:space="preserve"> </w:t>
-            </w:r>
-            <w:proofErr w:type="spellStart"/>
-            <w:r>
-              <w:rPr>
-                <w:rFonts w:ascii="Times New Roman" w:hAnsi="Times New Roman" w:cs="Times New Roman"/>
-                <w:sz w:val="32"/>
-                <w:szCs w:val="32"/>
-              </w:rPr>
-              <w:t>Sivasambu</w:t>
-            </w:r>
-            <w:proofErr w:type="spellEnd"/>
+              <w:t>Santhalingam Sivasambu</w:t>
+            </w:r>
           </w:p>
         </w:tc>
         <w:tc>
@@ -1048,8 +940,10 @@
           <w:sz w:val="32"/>
           <w:szCs w:val="32"/>
         </w:rPr>
-        <w:t>September 19</w:t>
+        <w:t>December 11</w:t>
       </w:r>
+      <w:bookmarkStart w:id="2" w:name="_GoBack"/>
+      <w:bookmarkEnd w:id="2"/>
       <w:r>
         <w:rPr>
           <w:rFonts w:ascii="Times New Roman" w:hAnsi="Times New Roman" w:cs="Times New Roman"/>
@@ -2491,7 +2385,7 @@
           <w:szCs w:val="30"/>
         </w:rPr>
       </w:pPr>
-      <w:bookmarkStart w:id="2" w:name="_Toc374108910"/>
+      <w:bookmarkStart w:id="3" w:name="_Toc374108910"/>
       <w:r>
         <w:rPr>
           <w:color w:val="92D050"/>
@@ -2501,7 +2395,7 @@
         <w:lastRenderedPageBreak/>
         <w:t>Project Scope</w:t>
       </w:r>
-      <w:bookmarkEnd w:id="2"/>
+      <w:bookmarkEnd w:id="3"/>
     </w:p>
     <w:p>
       <w:pPr>
@@ -2514,11 +2408,11 @@
         <w:pStyle w:val="Heading2"/>
         <w:spacing w:after="240"/>
       </w:pPr>
-      <w:bookmarkStart w:id="3" w:name="_Toc374108911"/>
+      <w:bookmarkStart w:id="4" w:name="_Toc374108911"/>
       <w:r>
         <w:t>Problem statement</w:t>
       </w:r>
-      <w:bookmarkEnd w:id="3"/>
+      <w:bookmarkEnd w:id="4"/>
       <w:r>
         <w:t xml:space="preserve"> </w:t>
       </w:r>
@@ -2584,11 +2478,11 @@
         <w:pStyle w:val="Heading2"/>
         <w:spacing w:after="240"/>
       </w:pPr>
-      <w:bookmarkStart w:id="4" w:name="_Toc374108912"/>
+      <w:bookmarkStart w:id="5" w:name="_Toc374108912"/>
       <w:r>
         <w:t>Proposed Solution</w:t>
       </w:r>
-      <w:bookmarkEnd w:id="4"/>
+      <w:bookmarkEnd w:id="5"/>
     </w:p>
     <w:p>
       <w:r>
@@ -2603,11 +2497,11 @@
         <w:pStyle w:val="Heading2"/>
         <w:spacing w:after="240"/>
       </w:pPr>
-      <w:bookmarkStart w:id="5" w:name="_Toc374108913"/>
+      <w:bookmarkStart w:id="6" w:name="_Toc374108913"/>
       <w:r>
         <w:t>High Level Deliverables</w:t>
       </w:r>
-      <w:bookmarkEnd w:id="5"/>
+      <w:bookmarkEnd w:id="6"/>
     </w:p>
     <w:p>
       <w:pPr>
@@ -2763,7 +2657,7 @@
           <w:szCs w:val="30"/>
         </w:rPr>
       </w:pPr>
-      <w:bookmarkStart w:id="6" w:name="_Toc374108914"/>
+      <w:bookmarkStart w:id="7" w:name="_Toc374108914"/>
       <w:r>
         <w:rPr>
           <w:color w:val="92D050"/>
@@ -2773,7 +2667,7 @@
         <w:lastRenderedPageBreak/>
         <w:t>High Level Architecture</w:t>
       </w:r>
-      <w:bookmarkEnd w:id="6"/>
+      <w:bookmarkEnd w:id="7"/>
     </w:p>
     <w:p>
       <w:pPr>
@@ -2980,7 +2874,7 @@
           <w:lang w:val="en-US" w:eastAsia="ja-JP"/>
         </w:rPr>
       </w:pPr>
-      <w:bookmarkStart w:id="7" w:name="_Toc374108915"/>
+      <w:bookmarkStart w:id="8" w:name="_Toc374108915"/>
       <w:r>
         <w:rPr>
           <w:color w:val="92D050"/>
@@ -2988,7 +2882,7 @@
         </w:rPr>
         <w:t>UML diagrams</w:t>
       </w:r>
-      <w:bookmarkEnd w:id="7"/>
+      <w:bookmarkEnd w:id="8"/>
     </w:p>
     <w:p>
       <w:pPr>
@@ -2997,14 +2891,14 @@
           <w:lang w:val="en-US"/>
         </w:rPr>
       </w:pPr>
-      <w:bookmarkStart w:id="8" w:name="_Toc374108916"/>
+      <w:bookmarkStart w:id="9" w:name="_Toc374108916"/>
       <w:r>
         <w:rPr>
           <w:lang w:val="en-US"/>
         </w:rPr>
         <w:t>Use Case Diagram</w:t>
       </w:r>
-      <w:bookmarkEnd w:id="8"/>
+      <w:bookmarkEnd w:id="9"/>
     </w:p>
     <w:p>
       <w:pPr>
@@ -3195,7 +3089,7 @@
           <w:sz w:val="24"/>
         </w:rPr>
       </w:pPr>
-      <w:bookmarkStart w:id="9" w:name="_Toc374108917"/>
+      <w:bookmarkStart w:id="10" w:name="_Toc374108917"/>
       <w:r>
         <w:rPr>
           <w:lang w:val="en-US"/>
@@ -3209,19 +3103,19 @@
         </w:rPr>
         <w:t>m</w:t>
       </w:r>
-      <w:bookmarkEnd w:id="9"/>
+      <w:bookmarkEnd w:id="10"/>
     </w:p>
-    <w:bookmarkStart w:id="10" w:name="_Toc374095615"/>
-    <w:bookmarkStart w:id="11" w:name="_Toc374095645"/>
-    <w:bookmarkStart w:id="12" w:name="_Toc374097030"/>
-    <w:bookmarkStart w:id="13" w:name="_Toc374092352"/>
-    <w:bookmarkStart w:id="14" w:name="_Toc374092504"/>
-    <w:bookmarkStart w:id="15" w:name="_Toc374092556"/>
-    <w:bookmarkStart w:id="16" w:name="_Toc374092672"/>
-    <w:bookmarkStart w:id="17" w:name="_Toc374092778"/>
-    <w:bookmarkStart w:id="18" w:name="_Toc374095614"/>
-    <w:bookmarkStart w:id="19" w:name="_Toc374095644"/>
-    <w:bookmarkStart w:id="20" w:name="_Toc374097029"/>
+    <w:bookmarkStart w:id="11" w:name="_Toc374095615"/>
+    <w:bookmarkStart w:id="12" w:name="_Toc374095645"/>
+    <w:bookmarkStart w:id="13" w:name="_Toc374097030"/>
+    <w:bookmarkStart w:id="14" w:name="_Toc374092352"/>
+    <w:bookmarkStart w:id="15" w:name="_Toc374092504"/>
+    <w:bookmarkStart w:id="16" w:name="_Toc374092556"/>
+    <w:bookmarkStart w:id="17" w:name="_Toc374092672"/>
+    <w:bookmarkStart w:id="18" w:name="_Toc374092778"/>
+    <w:bookmarkStart w:id="19" w:name="_Toc374095614"/>
+    <w:bookmarkStart w:id="20" w:name="_Toc374095644"/>
+    <w:bookmarkStart w:id="21" w:name="_Toc374097029"/>
     <w:p>
       <w:pPr>
         <w:rPr>
@@ -3299,23 +3193,7 @@
                                 <w:sz w:val="24"/>
                                 <w:szCs w:val="24"/>
                               </w:rPr>
-                              <w:t xml:space="preserve"> show two of the classes used on our program. </w:t>
-                            </w:r>
-                            <w:proofErr w:type="spellStart"/>
-                            <w:r>
-                              <w:rPr>
-                                <w:sz w:val="24"/>
-                                <w:szCs w:val="24"/>
-                              </w:rPr>
-                              <w:t>UserDetails</w:t>
-                            </w:r>
-                            <w:proofErr w:type="spellEnd"/>
-                            <w:r>
-                              <w:rPr>
-                                <w:sz w:val="24"/>
-                                <w:szCs w:val="24"/>
-                              </w:rPr>
-                              <w:t xml:space="preserve"> class stores the fields for the agent/admin retrieved from the database while the Home class stores the fields of the property listing.</w:t>
+                              <w:t xml:space="preserve"> show two of the classes used on our program. UserDetails class stores the fields for the agent/admin retrieved from the database while the Home class stores the fields of the property listing.</w:t>
                             </w:r>
                           </w:p>
                         </w:txbxContent>
@@ -3387,7 +3265,6 @@
           </mc:Fallback>
         </mc:AlternateContent>
       </w:r>
-      <w:bookmarkEnd w:id="10"/>
       <w:bookmarkEnd w:id="11"/>
       <w:bookmarkEnd w:id="12"/>
       <w:bookmarkEnd w:id="13"/>
@@ -3398,6 +3275,7 @@
       <w:bookmarkEnd w:id="18"/>
       <w:bookmarkEnd w:id="19"/>
       <w:bookmarkEnd w:id="20"/>
+      <w:bookmarkEnd w:id="21"/>
       <w:r>
         <w:rPr>
           <w:noProof/>
@@ -3439,8 +3317,6 @@
           </wp:inline>
         </w:drawing>
       </w:r>
-      <w:bookmarkStart w:id="21" w:name="_GoBack"/>
-      <w:bookmarkEnd w:id="21"/>
     </w:p>
     <w:p>
       <w:pPr>
@@ -6172,7 +6048,6 @@
       <w:bookmarkStart w:id="29" w:name="_Toc374108927"/>
       <w:bookmarkEnd w:id="0"/>
       <w:bookmarkEnd w:id="1"/>
-      <w:proofErr w:type="spellStart"/>
       <w:r>
         <w:rPr>
           <w:lang w:val="en-US"/>
@@ -6183,14 +6058,7 @@
         <w:rPr>
           <w:lang w:val="en-US"/>
         </w:rPr>
-        <w:t>ub</w:t>
-      </w:r>
-      <w:proofErr w:type="spellEnd"/>
-      <w:r>
-        <w:rPr>
-          <w:lang w:val="en-US"/>
-        </w:rPr>
-        <w:t xml:space="preserve"> </w:t>
+        <w:t xml:space="preserve">ub </w:t>
       </w:r>
       <w:r>
         <w:rPr>
@@ -6376,7 +6244,7 @@
                 <w:bCs/>
                 <w:noProof/>
               </w:rPr>
-              <w:t>7</w:t>
+              <w:t>1</w:t>
             </w:r>
             <w:r>
               <w:rPr>
@@ -10155,7 +10023,7 @@
 </file>
 
 <file path=customXml/itemProps1.xml><?xml version="1.0" encoding="utf-8"?>
-<ds:datastoreItem xmlns:ds="http://schemas.openxmlformats.org/officeDocument/2006/customXml" ds:itemID="{E93D6EF6-4DDC-4268-B384-DCF172B4CAD4}">
+<ds:datastoreItem xmlns:ds="http://schemas.openxmlformats.org/officeDocument/2006/customXml" ds:itemID="{6BF347C5-51B7-47E5-B314-CC3A13B21EA9}">
   <ds:schemaRefs>
     <ds:schemaRef ds:uri="http://schemas.openxmlformats.org/officeDocument/2006/bibliography"/>
   </ds:schemaRefs>

</xml_diff>